<commit_message>
Composed the sign up page.Hope to begin on functionality next
</commit_message>
<xml_diff>
--- a/Design Document.docx
+++ b/Design Document.docx
@@ -7,15 +7,7 @@
         <w:pStyle w:val="Title"/>
       </w:pPr>
       <w:r>
-        <w:t xml:space="preserve">Project </w:t>
-      </w:r>
-      <w:proofErr w:type="spellStart"/>
-      <w:r>
-        <w:t>public_domain</w:t>
-      </w:r>
-      <w:proofErr w:type="spellEnd"/>
-      <w:r>
-        <w:t xml:space="preserve"> (pi</w:t>
+        <w:t>Project public_domain (pi</w:t>
       </w:r>
       <w:r>
         <w:t>ed piper</w:t>
@@ -61,6 +53,9 @@
       <w:r>
         <w:t>Yellow – partially done</w:t>
       </w:r>
+      <w:r>
+        <w:t>(in progress)</w:t>
+      </w:r>
     </w:p>
     <w:p>
       <w:pPr>
@@ -122,11 +117,9 @@
       <w:r>
         <w:t xml:space="preserve"> knowledge: HTML</w:t>
       </w:r>
-      <w:proofErr w:type="gramStart"/>
-      <w:r>
-        <w:t>,CSS,JS,PHP,MONGO,SQL</w:t>
-      </w:r>
-      <w:proofErr w:type="gramEnd"/>
+      <w:r>
+        <w:t>, CSS, JS, PHP, MONGO, SQL</w:t>
+      </w:r>
     </w:p>
     <w:p>
       <w:pPr>
@@ -135,8 +128,14 @@
           <w:ilvl w:val="0"/>
           <w:numId w:val="4"/>
         </w:numPr>
-      </w:pPr>
-      <w:r>
+        <w:rPr>
+          <w:highlight w:val="green"/>
+        </w:rPr>
+      </w:pPr>
+      <w:r>
+        <w:rPr>
+          <w:highlight w:val="green"/>
+        </w:rPr>
         <w:t>Enter org name</w:t>
       </w:r>
     </w:p>
@@ -147,8 +146,14 @@
           <w:ilvl w:val="0"/>
           <w:numId w:val="4"/>
         </w:numPr>
-      </w:pPr>
-      <w:r>
+        <w:rPr>
+          <w:highlight w:val="green"/>
+        </w:rPr>
+      </w:pPr>
+      <w:r>
+        <w:rPr>
+          <w:highlight w:val="green"/>
+        </w:rPr>
         <w:t xml:space="preserve">Enter org type from drop-down menu </w:t>
       </w:r>
     </w:p>
@@ -159,8 +164,14 @@
           <w:ilvl w:val="0"/>
           <w:numId w:val="4"/>
         </w:numPr>
-      </w:pPr>
-      <w:r>
+        <w:rPr>
+          <w:highlight w:val="green"/>
+        </w:rPr>
+      </w:pPr>
+      <w:r>
+        <w:rPr>
+          <w:highlight w:val="green"/>
+        </w:rPr>
         <w:t>Enter username</w:t>
       </w:r>
     </w:p>
@@ -171,8 +182,14 @@
           <w:ilvl w:val="0"/>
           <w:numId w:val="4"/>
         </w:numPr>
-      </w:pPr>
-      <w:r>
+        <w:rPr>
+          <w:highlight w:val="green"/>
+        </w:rPr>
+      </w:pPr>
+      <w:r>
+        <w:rPr>
+          <w:highlight w:val="green"/>
+        </w:rPr>
         <w:t>Enter bio</w:t>
       </w:r>
     </w:p>
@@ -183,8 +200,14 @@
           <w:ilvl w:val="0"/>
           <w:numId w:val="4"/>
         </w:numPr>
-      </w:pPr>
-      <w:r>
+        <w:rPr>
+          <w:highlight w:val="green"/>
+        </w:rPr>
+      </w:pPr>
+      <w:r>
+        <w:rPr>
+          <w:highlight w:val="green"/>
+        </w:rPr>
         <w:t>Enter history</w:t>
       </w:r>
     </w:p>
@@ -195,8 +218,14 @@
           <w:ilvl w:val="0"/>
           <w:numId w:val="4"/>
         </w:numPr>
-      </w:pPr>
-      <w:r>
+        <w:rPr>
+          <w:highlight w:val="green"/>
+        </w:rPr>
+      </w:pPr>
+      <w:r>
+        <w:rPr>
+          <w:highlight w:val="green"/>
+        </w:rPr>
         <w:t>Enter Password</w:t>
       </w:r>
     </w:p>
@@ -207,8 +236,14 @@
           <w:ilvl w:val="1"/>
           <w:numId w:val="4"/>
         </w:numPr>
-      </w:pPr>
-      <w:r>
+        <w:rPr>
+          <w:highlight w:val="green"/>
+        </w:rPr>
+      </w:pPr>
+      <w:r>
+        <w:rPr>
+          <w:highlight w:val="green"/>
+        </w:rPr>
         <w:t>Constraints: Capital and small letters</w:t>
       </w:r>
     </w:p>
@@ -219,8 +254,14 @@
           <w:ilvl w:val="0"/>
           <w:numId w:val="4"/>
         </w:numPr>
-      </w:pPr>
-      <w:r>
+        <w:rPr>
+          <w:highlight w:val="green"/>
+        </w:rPr>
+      </w:pPr>
+      <w:r>
+        <w:rPr>
+          <w:highlight w:val="green"/>
+        </w:rPr>
         <w:t>Repeat password</w:t>
       </w:r>
     </w:p>
@@ -231,8 +272,14 @@
           <w:ilvl w:val="0"/>
           <w:numId w:val="4"/>
         </w:numPr>
-      </w:pPr>
-      <w:r>
+        <w:rPr>
+          <w:highlight w:val="green"/>
+        </w:rPr>
+      </w:pPr>
+      <w:r>
+        <w:rPr>
+          <w:highlight w:val="green"/>
+        </w:rPr>
         <w:t>Show the disclaimer for data use; conventionally EULA agreement should suffice</w:t>
       </w:r>
     </w:p>
@@ -245,7 +292,28 @@
         </w:numPr>
       </w:pPr>
       <w:r>
-        <w:t>Enter org head ribbon and footer</w:t>
+        <w:rPr>
+          <w:highlight w:val="yellow"/>
+        </w:rPr>
+        <w:t xml:space="preserve">Enter </w:t>
+      </w:r>
+      <w:r>
+        <w:rPr>
+          <w:highlight w:val="yellow"/>
+        </w:rPr>
+        <w:t>org head ribbon and footer</w:t>
+      </w:r>
+    </w:p>
+    <w:p>
+      <w:pPr>
+        <w:pStyle w:val="ListParagraph"/>
+        <w:numPr>
+          <w:ilvl w:val="0"/>
+          <w:numId w:val="4"/>
+        </w:numPr>
+      </w:pPr>
+      <w:r>
+        <w:t>Beautify</w:t>
       </w:r>
     </w:p>
     <w:p>
@@ -265,13 +333,8 @@
         </w:numPr>
       </w:pPr>
       <w:r>
-        <w:t>Success</w:t>
-      </w:r>
-      <w:proofErr w:type="gramStart"/>
-      <w:r>
-        <w:t>!:</w:t>
-      </w:r>
-      <w:proofErr w:type="gramEnd"/>
+        <w:t>Success!:</w:t>
+      </w:r>
     </w:p>
     <w:p>
       <w:pPr>
@@ -306,7 +369,7 @@
         </w:numPr>
       </w:pPr>
       <w:r>
-        <w:t>Generate profile page</w:t>
+        <w:t>Enter to db</w:t>
       </w:r>
     </w:p>
     <w:p>
@@ -318,6 +381,30 @@
         </w:numPr>
       </w:pPr>
       <w:r>
+        <w:t>Retrieve details</w:t>
+      </w:r>
+    </w:p>
+    <w:p>
+      <w:pPr>
+        <w:pStyle w:val="ListParagraph"/>
+        <w:numPr>
+          <w:ilvl w:val="1"/>
+          <w:numId w:val="3"/>
+        </w:numPr>
+      </w:pPr>
+      <w:r>
+        <w:t>Generate profile page</w:t>
+      </w:r>
+    </w:p>
+    <w:p>
+      <w:pPr>
+        <w:pStyle w:val="ListParagraph"/>
+        <w:numPr>
+          <w:ilvl w:val="1"/>
+          <w:numId w:val="3"/>
+        </w:numPr>
+      </w:pPr>
+      <w:r>
         <w:t>T</w:t>
       </w:r>
       <w:r>
@@ -333,13 +420,8 @@
         </w:numPr>
       </w:pPr>
       <w:r>
-        <w:t>Failure</w:t>
-      </w:r>
-      <w:proofErr w:type="gramStart"/>
-      <w:r>
-        <w:t>!:</w:t>
-      </w:r>
-      <w:proofErr w:type="gramEnd"/>
+        <w:t>Failure!:</w:t>
+      </w:r>
     </w:p>
     <w:p>
       <w:pPr>
@@ -406,13 +488,8 @@
         </w:numPr>
       </w:pPr>
       <w:r>
-        <w:t xml:space="preserve">Constraints: doesn’t go to db, goes to </w:t>
-      </w:r>
-      <w:proofErr w:type="spellStart"/>
-      <w:r>
-        <w:t>nosqldb</w:t>
-      </w:r>
-      <w:proofErr w:type="spellEnd"/>
+        <w:t>Constraints: doesn’t go to db, goes to nosqldb</w:t>
+      </w:r>
       <w:r>
         <w:t>: Mongo Db</w:t>
       </w:r>

</xml_diff>